<commit_message>
first draft of Choropleth handout
</commit_message>
<xml_diff>
--- a/3. Choropleths/3. Choropleth Handout.docx
+++ b/3. Choropleths/3. Choropleth Handout.docx
@@ -122,7 +122,19 @@
         <w:t xml:space="preserve">we need to nail down three things: </w:t>
       </w:r>
       <w:r>
-        <w:t xml:space="preserve">the geoid we are using to represent the earth, where its equator and prime meridian are drawn and what units describe distance from these starting points. These three things together make a Geographic Coordinate System (GCS). A common GCS is WGS 84 used by GPS systems around the world. </w:t>
+        <w:t>the geoid we are using to represent the earth</w:t>
+      </w:r>
+      <w:r>
+        <w:t xml:space="preserve"> (is it spheroid? ellipsoid?)</w:t>
+      </w:r>
+      <w:r>
+        <w:t>, where its equator and prime meridian are drawn</w:t>
+      </w:r>
+      <w:r>
+        <w:t>,</w:t>
+      </w:r>
+      <w:r>
+        <w:t xml:space="preserve"> and what units describe distance from these starting points. These three things together make a Geographic Coordinate System (GCS). A common GCS is WGS 84 used by GPS systems around the world. </w:t>
       </w:r>
     </w:p>
     <w:p>
@@ -146,7 +158,13 @@
         <w:t>Projections</w:t>
       </w:r>
       <w:r>
-        <w:t xml:space="preserve"> deal with this problem by preserving some important aspect of the true relationship among points represented in two dimensions; area, distance, or direction. Some projections work by being as accurate as possible in specific parts of the world and sacrificing that accuracy in others. Others may be perfectly accurate in one dimension at the expense of others. Finally some work towards a compromise that preserves enough accuracy in each dimension so that the world looks 'the way it should.' When we add a projection to a GCS we get a Projected Coordinate System (PCS). Albers Equal Area</w:t>
+        <w:t xml:space="preserve"> deal with this problem by preserving some important aspect of the true relationship among points represented in two dimensions; area, distance, or direction. Some projections work by being as accurate as possible in specific parts of the world and sacrificing that accuracy in others. Others may be perfectly accurate in one dimension at the expense of others. Finally</w:t>
+      </w:r>
+      <w:r>
+        <w:t>,</w:t>
+      </w:r>
+      <w:r>
+        <w:t xml:space="preserve"> some work towards a compromise that preserves enough accuracy in each dimension so that the world looks 'the way it should.' When we add a projection to a GCS we get a Projected Coordinate System (PCS). Albers Equal Area</w:t>
       </w:r>
       <w:r>
         <w:t xml:space="preserve"> (area preserving), and Mercator (shape preserving) are two common examples.</w:t>
@@ -225,7 +243,13 @@
         <w:sym w:font="Wingdings" w:char="F0E0"/>
       </w:r>
       <w:r>
-        <w:t>Add Vector Layer, navigate to the class folder for today and add the file with the .</w:t>
+        <w:t>Add Vector Layer, navigate to the class folder for today</w:t>
+      </w:r>
+      <w:r>
+        <w:t>, navigate into the "world" folder</w:t>
+      </w:r>
+      <w:r>
+        <w:t xml:space="preserve"> and add the file with the .</w:t>
       </w:r>
       <w:proofErr w:type="spellStart"/>
       <w:r>
@@ -248,7 +272,11 @@
         <w:t xml:space="preserve">Observe the text in the bottom right corner where it says "EPSG 4326" </w:t>
       </w:r>
       <w:r>
-        <w:t>this is a shorthand code for the current coordinate system. Hover over it and it will reveal that this code refers to WGS 84</w:t>
+        <w:t xml:space="preserve">this is a shorthand code for the current coordinate system. Hover over it and it will reveal that this code refers to </w:t>
+      </w:r>
+      <w:r>
+        <w:lastRenderedPageBreak/>
+        <w:t>WGS 84</w:t>
       </w:r>
     </w:p>
     <w:p>
@@ -260,7 +288,6 @@
         </w:numPr>
       </w:pPr>
       <w:r>
-        <w:lastRenderedPageBreak/>
         <w:t>Project this map layer into a projected coordinate system</w:t>
       </w:r>
     </w:p>
@@ -273,13 +300,7 @@
         </w:numPr>
       </w:pPr>
       <w:r>
-        <w:t>Select the countries layer</w:t>
-      </w:r>
-      <w:r>
-        <w:t>.</w:t>
-      </w:r>
-      <w:r>
-        <w:t xml:space="preserve"> Right click and hit Export - Save Features As</w:t>
+        <w:t>Select the countries layer. Right click and hit Export - Save Features As</w:t>
       </w:r>
     </w:p>
     <w:p>
@@ -572,261 +593,16 @@
       </w:r>
     </w:p>
     <w:p>
-      <w:pPr>
-        <w:pStyle w:val="ListParagraph"/>
-        <w:numPr>
-          <w:ilvl w:val="0"/>
-          <w:numId w:val="3"/>
-        </w:numPr>
-      </w:pPr>
+      <w:r>
+        <w:t xml:space="preserve">A choropleth map typically uses color to visualize difference in some data value for different subregions of a map. Our maps are going to examine demographic and voting data in the southern U.S. at the county level. </w:t>
+      </w:r>
+    </w:p>
+    <w:p>
+      <w:r>
+        <w:t xml:space="preserve">The starting point for a choropleth map is understanding what kind of variable you are hoping to represent: For most purposes we will have some variant of </w:t>
+      </w:r>
       <w:bookmarkStart w:id="0" w:name="_GoBack"/>
       <w:bookmarkEnd w:id="0"/>
-    </w:p>
-    <w:p>
-      <w:pPr>
-        <w:pStyle w:val="Heading1"/>
-      </w:pPr>
-      <w:r>
-        <w:t>Joining tabular and spatial data</w:t>
-      </w:r>
-    </w:p>
-    <w:p>
-      <w:r>
-        <w:t xml:space="preserve">In this section we perform a very simple </w:t>
-      </w:r>
-      <w:r>
-        <w:t>data operation; loading spatial and tabular data into QGIS and joining them together based on a shared variable.</w:t>
-      </w:r>
-    </w:p>
-    <w:p>
-      <w:pPr>
-        <w:pStyle w:val="ListParagraph"/>
-        <w:numPr>
-          <w:ilvl w:val="0"/>
-          <w:numId w:val="8"/>
-        </w:numPr>
-      </w:pPr>
-      <w:r>
-        <w:t>On the Tool Bar, hit the Data Source</w:t>
-      </w:r>
-      <w:r>
-        <w:t xml:space="preserve"> </w:t>
-      </w:r>
-      <w:r>
-        <w:t>Manager button.</w:t>
-      </w:r>
-    </w:p>
-    <w:p>
-      <w:pPr>
-        <w:pStyle w:val="ListParagraph"/>
-        <w:numPr>
-          <w:ilvl w:val="1"/>
-          <w:numId w:val="8"/>
-        </w:numPr>
-      </w:pPr>
-      <w:r>
-        <w:t xml:space="preserve">When the Manager appears, select the Vector button in the list on the left. </w:t>
-      </w:r>
-    </w:p>
-    <w:p>
-      <w:pPr>
-        <w:pStyle w:val="ListParagraph"/>
-        <w:numPr>
-          <w:ilvl w:val="1"/>
-          <w:numId w:val="8"/>
-        </w:numPr>
-      </w:pPr>
-      <w:r>
-        <w:t>Under Source,</w:t>
-      </w:r>
-      <w:r>
-        <w:t xml:space="preserve"> </w:t>
-      </w:r>
-      <w:r>
-        <w:t xml:space="preserve">hit the ellipsis button and browse through the folder list to the data folder for </w:t>
-      </w:r>
-      <w:r>
-        <w:t>today and then</w:t>
-      </w:r>
-      <w:r>
-        <w:t xml:space="preserve"> the folder for </w:t>
-      </w:r>
-      <w:r>
-        <w:t>'</w:t>
-      </w:r>
-      <w:r>
-        <w:t>southern counties</w:t>
-      </w:r>
-      <w:r>
-        <w:t>'</w:t>
-      </w:r>
-    </w:p>
-    <w:p>
-      <w:pPr>
-        <w:pStyle w:val="ListParagraph"/>
-        <w:numPr>
-          <w:ilvl w:val="1"/>
-          <w:numId w:val="8"/>
-        </w:numPr>
-      </w:pPr>
-      <w:r>
-        <w:t>In the Files of Type</w:t>
-      </w:r>
-      <w:r>
-        <w:t xml:space="preserve"> </w:t>
-      </w:r>
-      <w:r>
-        <w:t>dropdown at the bottom of the window make sure the ESRI shapefiles option is selected. Select the layer</w:t>
-      </w:r>
-      <w:r>
-        <w:t>.</w:t>
-      </w:r>
-    </w:p>
-    <w:p>
-      <w:pPr>
-        <w:pStyle w:val="ListParagraph"/>
-        <w:numPr>
-          <w:ilvl w:val="0"/>
-          <w:numId w:val="8"/>
-        </w:numPr>
-      </w:pPr>
-      <w:r>
-        <w:t xml:space="preserve">To add the tabular data </w:t>
-      </w:r>
-      <w:r>
-        <w:t>simply drag the Excel file into the "Layers" box on the QGIS display</w:t>
-      </w:r>
-    </w:p>
-    <w:p>
-      <w:pPr>
-        <w:pStyle w:val="ListParagraph"/>
-        <w:numPr>
-          <w:ilvl w:val="1"/>
-          <w:numId w:val="8"/>
-        </w:numPr>
-      </w:pPr>
-      <w:r>
-        <w:t>Right click on the properties of this file and open up Properties</w:t>
-      </w:r>
-    </w:p>
-    <w:p>
-      <w:pPr>
-        <w:pStyle w:val="ListParagraph"/>
-        <w:numPr>
-          <w:ilvl w:val="1"/>
-          <w:numId w:val="8"/>
-        </w:numPr>
-      </w:pPr>
-      <w:r>
-        <w:t xml:space="preserve">Under "Source Fields" note the data types of the imported Excel data. </w:t>
-      </w:r>
-      <w:r>
-        <w:t xml:space="preserve">Check to make </w:t>
-      </w:r>
-      <w:r>
-        <w:lastRenderedPageBreak/>
-        <w:t>sure all of your columns that are numbers imported as numbers. If not check the instructions on formatting in the Excel section above.</w:t>
-      </w:r>
-    </w:p>
-    <w:p>
-      <w:pPr>
-        <w:pStyle w:val="ListParagraph"/>
-        <w:numPr>
-          <w:ilvl w:val="0"/>
-          <w:numId w:val="8"/>
-        </w:numPr>
-      </w:pPr>
-      <w:r>
-        <w:t>Close the Data Source Manager</w:t>
-      </w:r>
-    </w:p>
-    <w:p>
-      <w:pPr>
-        <w:pStyle w:val="ListParagraph"/>
-        <w:numPr>
-          <w:ilvl w:val="0"/>
-          <w:numId w:val="8"/>
-        </w:numPr>
-      </w:pPr>
-      <w:r>
-        <w:t>Select the Southern Counties layer and right click on "Properties"</w:t>
-      </w:r>
-    </w:p>
-    <w:p>
-      <w:pPr>
-        <w:pStyle w:val="ListParagraph"/>
-        <w:numPr>
-          <w:ilvl w:val="1"/>
-          <w:numId w:val="8"/>
-        </w:numPr>
-      </w:pPr>
-      <w:r>
-        <w:t>From Layer properties pick "Joins" from the left</w:t>
-      </w:r>
-      <w:r>
-        <w:t xml:space="preserve"> </w:t>
-      </w:r>
-      <w:r>
-        <w:t>column</w:t>
-      </w:r>
-    </w:p>
-    <w:p>
-      <w:pPr>
-        <w:pStyle w:val="ListParagraph"/>
-        <w:numPr>
-          <w:ilvl w:val="1"/>
-          <w:numId w:val="8"/>
-        </w:numPr>
-      </w:pPr>
-      <w:r>
-        <w:t xml:space="preserve">Hit the green plus button to add a join. </w:t>
-      </w:r>
-    </w:p>
-    <w:p>
-      <w:pPr>
-        <w:pStyle w:val="ListParagraph"/>
-        <w:numPr>
-          <w:ilvl w:val="1"/>
-          <w:numId w:val="8"/>
-        </w:numPr>
-      </w:pPr>
-      <w:r>
-        <w:t xml:space="preserve">The join layer will be the excel file. The Join field in that table is FIPS. The Target field in the tract layer is GEOID. </w:t>
-      </w:r>
-    </w:p>
-    <w:p>
-      <w:pPr>
-        <w:pStyle w:val="ListParagraph"/>
-        <w:numPr>
-          <w:ilvl w:val="1"/>
-          <w:numId w:val="8"/>
-        </w:numPr>
-      </w:pPr>
-      <w:r>
-        <w:t>At the bottom of the menu, check the box that says Custom field name prefix, and delete the text so that you just keep the names from your Excel file</w:t>
-      </w:r>
-    </w:p>
-    <w:p>
-      <w:pPr>
-        <w:pStyle w:val="Heading1"/>
-      </w:pPr>
-      <w:r>
-        <w:t>Mapping data</w:t>
-      </w:r>
-    </w:p>
-    <w:p>
-      <w:r>
-        <w:t>Tomorrow we will get into making maps in more detail, but spend the rest of our time exploring the various ways you can interact with the data. In particular, "Symbology"</w:t>
-      </w:r>
-      <w:r>
-        <w:t xml:space="preserve"> with "Graduated" and making sure to add a Classification</w:t>
-      </w:r>
-      <w:r>
-        <w:t xml:space="preserve"> will help you see some of your </w:t>
-      </w:r>
-      <w:r>
-        <w:t>work.</w:t>
-      </w:r>
     </w:p>
     <w:sectPr>
       <w:footerReference w:type="default" r:id="rId8"/>
@@ -908,7 +684,10 @@
       <w:pStyle w:val="Footer"/>
     </w:pPr>
     <w:r>
-      <w:t>VRI GIS Unit 2: Census Data</w:t>
+      <w:t xml:space="preserve">VRI GIS Unit </w:t>
+    </w:r>
+    <w:r>
+      <w:t>3: Making a Choropleth Map</w:t>
     </w:r>
   </w:p>
 </w:ftr>

</xml_diff>

<commit_message>
slight fix to Census data, new handout for Choropleth
</commit_message>
<xml_diff>
--- a/3. Choropleths/3. Choropleth Handout.docx
+++ b/3. Choropleths/3. Choropleth Handout.docx
@@ -199,15 +199,7 @@
         </w:numPr>
       </w:pPr>
       <w:r>
-        <w:t>Using your file explorer navigate to the folder "world" and open the file with the .</w:t>
-      </w:r>
-      <w:proofErr w:type="spellStart"/>
-      <w:r>
-        <w:t>prj</w:t>
-      </w:r>
-      <w:proofErr w:type="spellEnd"/>
-      <w:r>
-        <w:t xml:space="preserve"> extension (using any basic text editor)</w:t>
+        <w:t>Using your file explorer navigate to the folder "world" and open the file with the .prj extension (using any basic text editor)</w:t>
       </w:r>
     </w:p>
     <w:p>
@@ -249,15 +241,7 @@
         <w:t>, navigate into the "world" folder</w:t>
       </w:r>
       <w:r>
-        <w:t xml:space="preserve"> and add the file with the .</w:t>
-      </w:r>
-      <w:proofErr w:type="spellStart"/>
-      <w:r>
-        <w:t>shp</w:t>
-      </w:r>
-      <w:proofErr w:type="spellEnd"/>
-      <w:r>
-        <w:t xml:space="preserve"> extension)</w:t>
+        <w:t xml:space="preserve"> and add the file with the .shp extension)</w:t>
       </w:r>
     </w:p>
     <w:p>
@@ -312,15 +296,7 @@
         </w:numPr>
       </w:pPr>
       <w:r>
-        <w:t xml:space="preserve">Give your file a new name: "world </w:t>
-      </w:r>
-      <w:proofErr w:type="spellStart"/>
-      <w:r>
-        <w:t>robinson</w:t>
-      </w:r>
-      <w:proofErr w:type="spellEnd"/>
-      <w:r>
-        <w:t>"</w:t>
+        <w:t>Give your file a new name: "world robinson"</w:t>
       </w:r>
     </w:p>
     <w:p>
@@ -431,15 +407,7 @@
         </w:numPr>
       </w:pPr>
       <w:r>
-        <w:t xml:space="preserve">Under "Recently Used Coordinate Reference Systems" you should find </w:t>
-      </w:r>
-      <w:proofErr w:type="spellStart"/>
-      <w:r>
-        <w:t>World_Robinson</w:t>
-      </w:r>
-      <w:proofErr w:type="spellEnd"/>
-      <w:r>
-        <w:t>. Select and apply</w:t>
+        <w:t>Under "Recently Used Coordinate Reference Systems" you should find World_Robinson. Select and apply</w:t>
       </w:r>
     </w:p>
     <w:p>
@@ -480,15 +448,7 @@
         </w:numPr>
       </w:pPr>
       <w:r>
-        <w:t xml:space="preserve">Add the southern counties with </w:t>
-      </w:r>
-      <w:proofErr w:type="spellStart"/>
-      <w:r>
-        <w:t>bvap</w:t>
-      </w:r>
-      <w:proofErr w:type="spellEnd"/>
-      <w:r>
-        <w:t xml:space="preserve"> layer to the project</w:t>
+        <w:t>Add the southern counties with bvap layer to the project</w:t>
       </w:r>
     </w:p>
     <w:p>
@@ -550,15 +510,7 @@
         </w:numPr>
       </w:pPr>
       <w:r>
-        <w:t xml:space="preserve">Save this file as southern </w:t>
-      </w:r>
-      <w:proofErr w:type="spellStart"/>
-      <w:r>
-        <w:t>aea</w:t>
-      </w:r>
-      <w:proofErr w:type="spellEnd"/>
-      <w:r>
-        <w:t xml:space="preserve"> and add it to your layers box.</w:t>
+        <w:t>Save this file as southern aea and add it to your layers box.</w:t>
       </w:r>
     </w:p>
     <w:p>
@@ -570,15 +522,7 @@
         </w:numPr>
       </w:pPr>
       <w:r>
-        <w:t>Remove the original (</w:t>
-      </w:r>
-      <w:proofErr w:type="spellStart"/>
-      <w:r>
-        <w:t>unprojected</w:t>
-      </w:r>
-      <w:proofErr w:type="spellEnd"/>
-      <w:r>
-        <w:t>) layer and change the display projection to match your new data.</w:t>
+        <w:t>Remove the original (unprojected) layer and change the display projection to match your new data.</w:t>
       </w:r>
     </w:p>
     <w:p>
@@ -600,12 +544,494 @@
     <w:p>
       <w:r>
         <w:t xml:space="preserve">The starting point for a choropleth map is understanding what kind of variable you are hoping to represent: For most purposes we will have some variant of </w:t>
+      </w:r>
+      <w:r>
+        <w:t xml:space="preserve">categorical, discrete, or continuous data. If our data is categorical classification is already built into the variable (unless we need to do further grouping or define uncategorized observations). Otherwise we need a system to break our data into groups. QGIS offers a number of options including quantiles, equal interval, and manual settings. Defaults are not at all aware of what message you are trying to convey with your map, so do not take them at face value--think about what kind of difference constitutes meaningful difference </w:t>
+      </w:r>
+      <w:r>
+        <w:t>and work from there.</w:t>
+      </w:r>
+    </w:p>
+    <w:p>
+      <w:pPr>
+        <w:rPr>
+          <w:b/>
+          <w:bCs/>
+          <w:i/>
+          <w:iCs/>
+        </w:rPr>
+      </w:pPr>
+      <w:r>
+        <w:rPr>
+          <w:b/>
+          <w:bCs/>
+          <w:i/>
+          <w:iCs/>
+        </w:rPr>
+        <w:t>Task: Mess around with classification of data</w:t>
+      </w:r>
+    </w:p>
+    <w:p>
+      <w:pPr>
+        <w:pStyle w:val="ListParagraph"/>
+        <w:numPr>
+          <w:ilvl w:val="0"/>
+          <w:numId w:val="1"/>
+        </w:numPr>
+        <w:rPr>
+          <w:b/>
+          <w:bCs/>
+        </w:rPr>
+      </w:pPr>
+      <w:r>
+        <w:t>Double click on the southern counties with bvap layer and select "Symbology"</w:t>
+      </w:r>
+    </w:p>
+    <w:p>
+      <w:pPr>
+        <w:pStyle w:val="ListParagraph"/>
+        <w:numPr>
+          <w:ilvl w:val="0"/>
+          <w:numId w:val="1"/>
+        </w:numPr>
+        <w:rPr>
+          <w:b/>
+          <w:bCs/>
+        </w:rPr>
+      </w:pPr>
+      <w:r>
+        <w:t>Start by changing the "Single Symbol" line to "Cateogorical"</w:t>
+      </w:r>
+    </w:p>
+    <w:p>
+      <w:pPr>
+        <w:pStyle w:val="ListParagraph"/>
+        <w:numPr>
+          <w:ilvl w:val="1"/>
+          <w:numId w:val="1"/>
+        </w:numPr>
+        <w:rPr>
+          <w:b/>
+          <w:bCs/>
+        </w:rPr>
+      </w:pPr>
+      <w:r>
+        <w:t>Under column select "STATEFP" and then "Classify"</w:t>
+      </w:r>
+    </w:p>
+    <w:p>
+      <w:pPr>
+        <w:pStyle w:val="ListParagraph"/>
+        <w:numPr>
+          <w:ilvl w:val="1"/>
+          <w:numId w:val="1"/>
+        </w:numPr>
+        <w:rPr>
+          <w:b/>
+          <w:bCs/>
+        </w:rPr>
+      </w:pPr>
+      <w:r>
+        <w:lastRenderedPageBreak/>
+        <w:t>Note the way colors are selected such that they emphasize difference among categories without implying order.</w:t>
+      </w:r>
+    </w:p>
+    <w:p>
+      <w:pPr>
+        <w:pStyle w:val="ListParagraph"/>
+        <w:numPr>
+          <w:ilvl w:val="0"/>
+          <w:numId w:val="1"/>
+        </w:numPr>
+        <w:rPr>
+          <w:b/>
+          <w:bCs/>
+        </w:rPr>
+      </w:pPr>
+      <w:r>
+        <w:t>Change "Cateogorized" to "Graduated" and change the column to BVAPPct. Apply the change</w:t>
+      </w:r>
+    </w:p>
+    <w:p>
+      <w:pPr>
+        <w:pStyle w:val="ListParagraph"/>
+        <w:numPr>
+          <w:ilvl w:val="0"/>
+          <w:numId w:val="1"/>
+        </w:numPr>
+        <w:rPr>
+          <w:b/>
+          <w:bCs/>
+        </w:rPr>
+      </w:pPr>
+      <w:r>
+        <w:t>Experiment with different values in the "Mode" and "Classes" boxes</w:t>
+      </w:r>
+    </w:p>
+    <w:p>
+      <w:pPr>
+        <w:pStyle w:val="ListParagraph"/>
+        <w:numPr>
+          <w:ilvl w:val="0"/>
+          <w:numId w:val="1"/>
+        </w:numPr>
+        <w:rPr>
+          <w:b/>
+          <w:bCs/>
+        </w:rPr>
+      </w:pPr>
+      <w:r>
+        <w:t>Change the tab to "Histogram" and "Load Values" move the classification lines around</w:t>
+      </w:r>
+    </w:p>
+    <w:p>
+      <w:pPr>
+        <w:pStyle w:val="ListParagraph"/>
+        <w:numPr>
+          <w:ilvl w:val="0"/>
+          <w:numId w:val="1"/>
+        </w:numPr>
+        <w:rPr>
+          <w:b/>
+          <w:bCs/>
+        </w:rPr>
+      </w:pPr>
+      <w:r>
+        <w:t>Keep hitting apply and noting how things change.</w:t>
+      </w:r>
+    </w:p>
+    <w:p>
+      <w:pPr>
+        <w:pStyle w:val="Heading1"/>
+      </w:pPr>
+      <w:r>
+        <w:t>Color</w:t>
+      </w:r>
+    </w:p>
+    <w:p>
+      <w:r>
+        <w:t>Color is an underappreciated component of making maps visually compelling.</w:t>
+      </w:r>
+      <w:r>
+        <w:t xml:space="preserve"> Navigate to </w:t>
+      </w:r>
+      <w:hyperlink r:id="rId8" w:history="1">
+        <w:r>
+          <w:rPr>
+            <w:rStyle w:val="Hyperlink"/>
+          </w:rPr>
+          <w:t>colorbrewer2.org</w:t>
+        </w:r>
+      </w:hyperlink>
+      <w:r>
+        <w:t xml:space="preserve"> These color palettes were designed to maximize the capacity to differentiate between</w:t>
+      </w:r>
+      <w:r>
+        <w:t xml:space="preserve"> classes. Note that human capacity for differentiating among classes is not great, so 3 to 6 classes will be recommended for most applications.</w:t>
+      </w:r>
+    </w:p>
+    <w:p>
+      <w:pPr>
+        <w:rPr>
+          <w:b/>
+          <w:bCs/>
+          <w:i/>
+          <w:iCs/>
+        </w:rPr>
+      </w:pPr>
+      <w:r>
+        <w:rPr>
+          <w:b/>
+          <w:bCs/>
+          <w:i/>
+          <w:iCs/>
+        </w:rPr>
+        <w:t>Task: Change the color scheme on your map</w:t>
+      </w:r>
+    </w:p>
+    <w:p>
+      <w:pPr>
+        <w:pStyle w:val="ListParagraph"/>
+        <w:numPr>
+          <w:ilvl w:val="0"/>
+          <w:numId w:val="10"/>
+        </w:numPr>
+        <w:rPr>
+          <w:b/>
+          <w:bCs/>
+          <w:i/>
+          <w:iCs/>
+        </w:rPr>
+      </w:pPr>
+      <w:r>
+        <w:t>Change the color ramp and number of categories to fit your message.</w:t>
+      </w:r>
+    </w:p>
+    <w:p>
+      <w:pPr>
+        <w:rPr>
+          <w:b/>
+          <w:bCs/>
+          <w:i/>
+          <w:iCs/>
+        </w:rPr>
+      </w:pPr>
+      <w:r>
+        <w:rPr>
+          <w:b/>
+          <w:bCs/>
+          <w:i/>
+          <w:iCs/>
+        </w:rPr>
+        <w:t>Challenge:</w:t>
+      </w:r>
+    </w:p>
+    <w:p>
+      <w:pPr>
+        <w:pStyle w:val="ListParagraph"/>
+        <w:numPr>
+          <w:ilvl w:val="0"/>
+          <w:numId w:val="10"/>
+        </w:numPr>
+        <w:rPr>
+          <w:b/>
+          <w:bCs/>
+          <w:i/>
+          <w:iCs/>
+        </w:rPr>
+      </w:pPr>
+      <w:r>
+        <w:t>Create a new variable representing the Percent difference in votes Trump received relative to Clinton</w:t>
+      </w:r>
+    </w:p>
+    <w:p>
+      <w:pPr>
+        <w:pStyle w:val="ListParagraph"/>
+        <w:numPr>
+          <w:ilvl w:val="1"/>
+          <w:numId w:val="10"/>
+        </w:numPr>
+        <w:rPr>
+          <w:b/>
+          <w:bCs/>
+          <w:i/>
+          <w:iCs/>
+        </w:rPr>
+      </w:pPr>
+      <w:r>
+        <w:t>You can do this using the "Field Calculator" tool inside the Source Fields</w:t>
+      </w:r>
+    </w:p>
+    <w:p>
+      <w:pPr>
+        <w:pStyle w:val="ListParagraph"/>
+        <w:numPr>
+          <w:ilvl w:val="0"/>
+          <w:numId w:val="10"/>
+        </w:numPr>
+        <w:rPr>
+          <w:b/>
+          <w:bCs/>
+          <w:i/>
+          <w:iCs/>
+        </w:rPr>
+      </w:pPr>
+      <w:r>
+        <w:t>Your new variable has both positive and negative values, so a good color scheme is one that conveys difference from zero</w:t>
+      </w:r>
+      <w:r>
+        <w:t>, consider the "diverging" palettes from the ColorBrewer site.</w:t>
+      </w:r>
+      <w:r>
+        <w:t xml:space="preserve"> </w:t>
+      </w:r>
+    </w:p>
+    <w:p>
+      <w:pPr>
+        <w:pStyle w:val="Heading1"/>
+      </w:pPr>
+      <w:r>
+        <w:t>No Floating Polygons</w:t>
+      </w:r>
+    </w:p>
+    <w:p>
+      <w:r>
+        <w:t>It is bad form to have your map displayed with no context at all. Our next step is to add in this context using a basemap pulled from the web. This will give a map user more points of reference to understand the information you are trying to present</w:t>
+      </w:r>
+    </w:p>
+    <w:p>
+      <w:pPr>
+        <w:rPr>
+          <w:b/>
+          <w:bCs/>
+          <w:i/>
+          <w:iCs/>
+        </w:rPr>
+      </w:pPr>
+      <w:r>
+        <w:rPr>
+          <w:b/>
+          <w:bCs/>
+          <w:i/>
+          <w:iCs/>
+        </w:rPr>
+        <w:t>Task: Add a web-based basemap</w:t>
+      </w:r>
+    </w:p>
+    <w:p>
+      <w:pPr>
+        <w:pStyle w:val="ListParagraph"/>
+        <w:numPr>
+          <w:ilvl w:val="0"/>
+          <w:numId w:val="11"/>
+        </w:numPr>
+      </w:pPr>
+      <w:r>
+        <w:t>We will need to add a plugin to our QGIS installation.</w:t>
+      </w:r>
+    </w:p>
+    <w:p>
+      <w:pPr>
+        <w:pStyle w:val="ListParagraph"/>
+        <w:numPr>
+          <w:ilvl w:val="1"/>
+          <w:numId w:val="11"/>
+        </w:numPr>
+      </w:pPr>
+      <w:r>
+        <w:t>From Plugins</w:t>
+      </w:r>
+      <w:r>
+        <w:sym w:font="Wingdings" w:char="F0E0"/>
+      </w:r>
+      <w:r>
+        <w:t>Manage and Install Plugins search and add "QuickMapServices"</w:t>
+      </w:r>
+    </w:p>
+    <w:p>
+      <w:pPr>
+        <w:pStyle w:val="ListParagraph"/>
+        <w:numPr>
+          <w:ilvl w:val="0"/>
+          <w:numId w:val="11"/>
+        </w:numPr>
+      </w:pPr>
+      <w:r>
+        <w:t>Once installed go to Web</w:t>
+      </w:r>
+      <w:r>
+        <w:sym w:font="Wingdings" w:char="F0E0"/>
+      </w:r>
+      <w:r>
+        <w:t>QuickMapServices and pick a layer to put under your map.</w:t>
+      </w:r>
+    </w:p>
+    <w:p>
+      <w:pPr>
+        <w:pStyle w:val="Heading1"/>
+      </w:pPr>
+      <w:r>
+        <w:t>Layout</w:t>
+      </w:r>
+    </w:p>
+    <w:p>
+      <w:r>
+        <w:t>The final step in our process is to create a new layout for printing our map or saving it to file.</w:t>
+      </w:r>
+    </w:p>
+    <w:p>
+      <w:r>
+        <w:t>Start with File</w:t>
+      </w:r>
+      <w:r>
+        <w:sym w:font="Wingdings" w:char="F0E0"/>
+      </w:r>
+      <w:r>
+        <w:t>New Print Layout to open a new view where we can compose our map</w:t>
+      </w:r>
+    </w:p>
+    <w:p>
+      <w:pPr>
+        <w:rPr>
+          <w:b/>
+          <w:bCs/>
+          <w:i/>
+          <w:iCs/>
+        </w:rPr>
+      </w:pPr>
+      <w:r>
+        <w:rPr>
+          <w:b/>
+          <w:bCs/>
+          <w:i/>
+          <w:iCs/>
+        </w:rPr>
+        <w:t>Task: Make a great looking map and export it for posterity</w:t>
+      </w:r>
+    </w:p>
+    <w:p>
+      <w:pPr>
+        <w:pStyle w:val="ListParagraph"/>
+        <w:numPr>
+          <w:ilvl w:val="0"/>
+          <w:numId w:val="12"/>
+        </w:numPr>
+        <w:rPr>
+          <w:b/>
+          <w:bCs/>
+          <w:i/>
+          <w:iCs/>
+        </w:rPr>
+      </w:pPr>
+      <w:r>
+        <w:t>Add a new map item. You will have to drag a box to show what portion of the paper you want this map to represent.</w:t>
+      </w:r>
+    </w:p>
+    <w:p>
+      <w:pPr>
+        <w:pStyle w:val="ListParagraph"/>
+        <w:numPr>
+          <w:ilvl w:val="0"/>
+          <w:numId w:val="12"/>
+        </w:numPr>
+        <w:rPr>
+          <w:b/>
+          <w:bCs/>
+          <w:i/>
+          <w:iCs/>
+        </w:rPr>
+      </w:pPr>
+      <w:r>
+        <w:t>Add a legend item</w:t>
+      </w:r>
+    </w:p>
+    <w:p>
+      <w:pPr>
+        <w:pStyle w:val="ListParagraph"/>
+        <w:numPr>
+          <w:ilvl w:val="0"/>
+          <w:numId w:val="12"/>
+        </w:numPr>
+        <w:rPr>
+          <w:b/>
+          <w:bCs/>
+          <w:i/>
+          <w:iCs/>
+        </w:rPr>
+      </w:pPr>
+      <w:r>
+        <w:t>Add text indicating the Source of your data.</w:t>
       </w:r>
       <w:bookmarkStart w:id="0" w:name="_GoBack"/>
       <w:bookmarkEnd w:id="0"/>
     </w:p>
+    <w:p>
+      <w:pPr>
+        <w:pStyle w:val="Heading1"/>
+      </w:pPr>
+    </w:p>
     <w:sectPr>
-      <w:footerReference w:type="default" r:id="rId8"/>
+      <w:footerReference w:type="default" r:id="rId9"/>
       <w:pgSz w:w="12240" w:h="15840"/>
       <w:pgMar w:top="1440" w:right="1440" w:bottom="1440" w:left="1440" w:header="720" w:footer="720" w:gutter="0"/>
       <w:cols w:space="720"/>
@@ -806,7 +1232,7 @@
   <w:abstractNum w:abstractNumId="1" w15:restartNumberingAfterBreak="0">
     <w:nsid w:val="0B76671E"/>
     <w:multiLevelType w:val="hybridMultilevel"/>
-    <w:tmpl w:val="2FDC554A"/>
+    <w:tmpl w:val="C86C55E2"/>
     <w:lvl w:ilvl="0" w:tplc="04090001">
       <w:start w:val="1"/>
       <w:numFmt w:val="bullet"/>
@@ -917,6 +1343,119 @@
     </w:lvl>
   </w:abstractNum>
   <w:abstractNum w:abstractNumId="2" w15:restartNumberingAfterBreak="0">
+    <w:nsid w:val="144E2492"/>
+    <w:multiLevelType w:val="hybridMultilevel"/>
+    <w:tmpl w:val="6390232E"/>
+    <w:lvl w:ilvl="0" w:tplc="04090001">
+      <w:start w:val="1"/>
+      <w:numFmt w:val="bullet"/>
+      <w:lvlText w:val=""/>
+      <w:lvlJc w:val="left"/>
+      <w:pPr>
+        <w:ind w:left="720" w:hanging="360"/>
+      </w:pPr>
+      <w:rPr>
+        <w:rFonts w:ascii="Symbol" w:hAnsi="Symbol" w:hint="default"/>
+      </w:rPr>
+    </w:lvl>
+    <w:lvl w:ilvl="1" w:tplc="04090003" w:tentative="1">
+      <w:start w:val="1"/>
+      <w:numFmt w:val="bullet"/>
+      <w:lvlText w:val="o"/>
+      <w:lvlJc w:val="left"/>
+      <w:pPr>
+        <w:ind w:left="1440" w:hanging="360"/>
+      </w:pPr>
+      <w:rPr>
+        <w:rFonts w:ascii="Courier New" w:hAnsi="Courier New" w:cs="Courier New" w:hint="default"/>
+      </w:rPr>
+    </w:lvl>
+    <w:lvl w:ilvl="2" w:tplc="04090005" w:tentative="1">
+      <w:start w:val="1"/>
+      <w:numFmt w:val="bullet"/>
+      <w:lvlText w:val=""/>
+      <w:lvlJc w:val="left"/>
+      <w:pPr>
+        <w:ind w:left="2160" w:hanging="360"/>
+      </w:pPr>
+      <w:rPr>
+        <w:rFonts w:ascii="Wingdings" w:hAnsi="Wingdings" w:hint="default"/>
+      </w:rPr>
+    </w:lvl>
+    <w:lvl w:ilvl="3" w:tplc="04090001" w:tentative="1">
+      <w:start w:val="1"/>
+      <w:numFmt w:val="bullet"/>
+      <w:lvlText w:val=""/>
+      <w:lvlJc w:val="left"/>
+      <w:pPr>
+        <w:ind w:left="2880" w:hanging="360"/>
+      </w:pPr>
+      <w:rPr>
+        <w:rFonts w:ascii="Symbol" w:hAnsi="Symbol" w:hint="default"/>
+      </w:rPr>
+    </w:lvl>
+    <w:lvl w:ilvl="4" w:tplc="04090003" w:tentative="1">
+      <w:start w:val="1"/>
+      <w:numFmt w:val="bullet"/>
+      <w:lvlText w:val="o"/>
+      <w:lvlJc w:val="left"/>
+      <w:pPr>
+        <w:ind w:left="3600" w:hanging="360"/>
+      </w:pPr>
+      <w:rPr>
+        <w:rFonts w:ascii="Courier New" w:hAnsi="Courier New" w:cs="Courier New" w:hint="default"/>
+      </w:rPr>
+    </w:lvl>
+    <w:lvl w:ilvl="5" w:tplc="04090005" w:tentative="1">
+      <w:start w:val="1"/>
+      <w:numFmt w:val="bullet"/>
+      <w:lvlText w:val=""/>
+      <w:lvlJc w:val="left"/>
+      <w:pPr>
+        <w:ind w:left="4320" w:hanging="360"/>
+      </w:pPr>
+      <w:rPr>
+        <w:rFonts w:ascii="Wingdings" w:hAnsi="Wingdings" w:hint="default"/>
+      </w:rPr>
+    </w:lvl>
+    <w:lvl w:ilvl="6" w:tplc="04090001" w:tentative="1">
+      <w:start w:val="1"/>
+      <w:numFmt w:val="bullet"/>
+      <w:lvlText w:val=""/>
+      <w:lvlJc w:val="left"/>
+      <w:pPr>
+        <w:ind w:left="5040" w:hanging="360"/>
+      </w:pPr>
+      <w:rPr>
+        <w:rFonts w:ascii="Symbol" w:hAnsi="Symbol" w:hint="default"/>
+      </w:rPr>
+    </w:lvl>
+    <w:lvl w:ilvl="7" w:tplc="04090003" w:tentative="1">
+      <w:start w:val="1"/>
+      <w:numFmt w:val="bullet"/>
+      <w:lvlText w:val="o"/>
+      <w:lvlJc w:val="left"/>
+      <w:pPr>
+        <w:ind w:left="5760" w:hanging="360"/>
+      </w:pPr>
+      <w:rPr>
+        <w:rFonts w:ascii="Courier New" w:hAnsi="Courier New" w:cs="Courier New" w:hint="default"/>
+      </w:rPr>
+    </w:lvl>
+    <w:lvl w:ilvl="8" w:tplc="04090005" w:tentative="1">
+      <w:start w:val="1"/>
+      <w:numFmt w:val="bullet"/>
+      <w:lvlText w:val=""/>
+      <w:lvlJc w:val="left"/>
+      <w:pPr>
+        <w:ind w:left="6480" w:hanging="360"/>
+      </w:pPr>
+      <w:rPr>
+        <w:rFonts w:ascii="Wingdings" w:hAnsi="Wingdings" w:hint="default"/>
+      </w:rPr>
+    </w:lvl>
+  </w:abstractNum>
+  <w:abstractNum w:abstractNumId="3" w15:restartNumberingAfterBreak="0">
     <w:nsid w:val="2AAF28B8"/>
     <w:multiLevelType w:val="hybridMultilevel"/>
     <w:tmpl w:val="856637D4"/>
@@ -1029,7 +1568,120 @@
       </w:rPr>
     </w:lvl>
   </w:abstractNum>
-  <w:abstractNum w:abstractNumId="3" w15:restartNumberingAfterBreak="0">
+  <w:abstractNum w:abstractNumId="4" w15:restartNumberingAfterBreak="0">
+    <w:nsid w:val="2CE91C99"/>
+    <w:multiLevelType w:val="hybridMultilevel"/>
+    <w:tmpl w:val="C7160C32"/>
+    <w:lvl w:ilvl="0" w:tplc="04090001">
+      <w:start w:val="1"/>
+      <w:numFmt w:val="bullet"/>
+      <w:lvlText w:val=""/>
+      <w:lvlJc w:val="left"/>
+      <w:pPr>
+        <w:ind w:left="720" w:hanging="360"/>
+      </w:pPr>
+      <w:rPr>
+        <w:rFonts w:ascii="Symbol" w:hAnsi="Symbol" w:hint="default"/>
+      </w:rPr>
+    </w:lvl>
+    <w:lvl w:ilvl="1" w:tplc="04090003">
+      <w:start w:val="1"/>
+      <w:numFmt w:val="bullet"/>
+      <w:lvlText w:val="o"/>
+      <w:lvlJc w:val="left"/>
+      <w:pPr>
+        <w:ind w:left="1440" w:hanging="360"/>
+      </w:pPr>
+      <w:rPr>
+        <w:rFonts w:ascii="Courier New" w:hAnsi="Courier New" w:cs="Courier New" w:hint="default"/>
+      </w:rPr>
+    </w:lvl>
+    <w:lvl w:ilvl="2" w:tplc="04090005" w:tentative="1">
+      <w:start w:val="1"/>
+      <w:numFmt w:val="bullet"/>
+      <w:lvlText w:val=""/>
+      <w:lvlJc w:val="left"/>
+      <w:pPr>
+        <w:ind w:left="2160" w:hanging="360"/>
+      </w:pPr>
+      <w:rPr>
+        <w:rFonts w:ascii="Wingdings" w:hAnsi="Wingdings" w:hint="default"/>
+      </w:rPr>
+    </w:lvl>
+    <w:lvl w:ilvl="3" w:tplc="04090001" w:tentative="1">
+      <w:start w:val="1"/>
+      <w:numFmt w:val="bullet"/>
+      <w:lvlText w:val=""/>
+      <w:lvlJc w:val="left"/>
+      <w:pPr>
+        <w:ind w:left="2880" w:hanging="360"/>
+      </w:pPr>
+      <w:rPr>
+        <w:rFonts w:ascii="Symbol" w:hAnsi="Symbol" w:hint="default"/>
+      </w:rPr>
+    </w:lvl>
+    <w:lvl w:ilvl="4" w:tplc="04090003" w:tentative="1">
+      <w:start w:val="1"/>
+      <w:numFmt w:val="bullet"/>
+      <w:lvlText w:val="o"/>
+      <w:lvlJc w:val="left"/>
+      <w:pPr>
+        <w:ind w:left="3600" w:hanging="360"/>
+      </w:pPr>
+      <w:rPr>
+        <w:rFonts w:ascii="Courier New" w:hAnsi="Courier New" w:cs="Courier New" w:hint="default"/>
+      </w:rPr>
+    </w:lvl>
+    <w:lvl w:ilvl="5" w:tplc="04090005" w:tentative="1">
+      <w:start w:val="1"/>
+      <w:numFmt w:val="bullet"/>
+      <w:lvlText w:val=""/>
+      <w:lvlJc w:val="left"/>
+      <w:pPr>
+        <w:ind w:left="4320" w:hanging="360"/>
+      </w:pPr>
+      <w:rPr>
+        <w:rFonts w:ascii="Wingdings" w:hAnsi="Wingdings" w:hint="default"/>
+      </w:rPr>
+    </w:lvl>
+    <w:lvl w:ilvl="6" w:tplc="04090001" w:tentative="1">
+      <w:start w:val="1"/>
+      <w:numFmt w:val="bullet"/>
+      <w:lvlText w:val=""/>
+      <w:lvlJc w:val="left"/>
+      <w:pPr>
+        <w:ind w:left="5040" w:hanging="360"/>
+      </w:pPr>
+      <w:rPr>
+        <w:rFonts w:ascii="Symbol" w:hAnsi="Symbol" w:hint="default"/>
+      </w:rPr>
+    </w:lvl>
+    <w:lvl w:ilvl="7" w:tplc="04090003" w:tentative="1">
+      <w:start w:val="1"/>
+      <w:numFmt w:val="bullet"/>
+      <w:lvlText w:val="o"/>
+      <w:lvlJc w:val="left"/>
+      <w:pPr>
+        <w:ind w:left="5760" w:hanging="360"/>
+      </w:pPr>
+      <w:rPr>
+        <w:rFonts w:ascii="Courier New" w:hAnsi="Courier New" w:cs="Courier New" w:hint="default"/>
+      </w:rPr>
+    </w:lvl>
+    <w:lvl w:ilvl="8" w:tplc="04090005" w:tentative="1">
+      <w:start w:val="1"/>
+      <w:numFmt w:val="bullet"/>
+      <w:lvlText w:val=""/>
+      <w:lvlJc w:val="left"/>
+      <w:pPr>
+        <w:ind w:left="6480" w:hanging="360"/>
+      </w:pPr>
+      <w:rPr>
+        <w:rFonts w:ascii="Wingdings" w:hAnsi="Wingdings" w:hint="default"/>
+      </w:rPr>
+    </w:lvl>
+  </w:abstractNum>
+  <w:abstractNum w:abstractNumId="5" w15:restartNumberingAfterBreak="0">
     <w:nsid w:val="3F7B1EA3"/>
     <w:multiLevelType w:val="hybridMultilevel"/>
     <w:tmpl w:val="38F0E0E0"/>
@@ -1142,7 +1794,7 @@
       </w:rPr>
     </w:lvl>
   </w:abstractNum>
-  <w:abstractNum w:abstractNumId="4" w15:restartNumberingAfterBreak="0">
+  <w:abstractNum w:abstractNumId="6" w15:restartNumberingAfterBreak="0">
     <w:nsid w:val="49BA34CF"/>
     <w:multiLevelType w:val="hybridMultilevel"/>
     <w:tmpl w:val="376472EA"/>
@@ -1255,7 +1907,7 @@
       </w:rPr>
     </w:lvl>
   </w:abstractNum>
-  <w:abstractNum w:abstractNumId="5" w15:restartNumberingAfterBreak="0">
+  <w:abstractNum w:abstractNumId="7" w15:restartNumberingAfterBreak="0">
     <w:nsid w:val="514B6A37"/>
     <w:multiLevelType w:val="hybridMultilevel"/>
     <w:tmpl w:val="3EF83E84"/>
@@ -1368,7 +2020,7 @@
       </w:rPr>
     </w:lvl>
   </w:abstractNum>
-  <w:abstractNum w:abstractNumId="6" w15:restartNumberingAfterBreak="0">
+  <w:abstractNum w:abstractNumId="8" w15:restartNumberingAfterBreak="0">
     <w:nsid w:val="68486EC2"/>
     <w:multiLevelType w:val="hybridMultilevel"/>
     <w:tmpl w:val="A08A7E60"/>
@@ -1481,7 +2133,120 @@
       </w:rPr>
     </w:lvl>
   </w:abstractNum>
-  <w:abstractNum w:abstractNumId="7" w15:restartNumberingAfterBreak="0">
+  <w:abstractNum w:abstractNumId="9" w15:restartNumberingAfterBreak="0">
+    <w:nsid w:val="69C463C0"/>
+    <w:multiLevelType w:val="hybridMultilevel"/>
+    <w:tmpl w:val="296EBF80"/>
+    <w:lvl w:ilvl="0" w:tplc="04090001">
+      <w:start w:val="1"/>
+      <w:numFmt w:val="bullet"/>
+      <w:lvlText w:val=""/>
+      <w:lvlJc w:val="left"/>
+      <w:pPr>
+        <w:ind w:left="720" w:hanging="360"/>
+      </w:pPr>
+      <w:rPr>
+        <w:rFonts w:ascii="Symbol" w:hAnsi="Symbol" w:hint="default"/>
+      </w:rPr>
+    </w:lvl>
+    <w:lvl w:ilvl="1" w:tplc="04090003">
+      <w:start w:val="1"/>
+      <w:numFmt w:val="bullet"/>
+      <w:lvlText w:val="o"/>
+      <w:lvlJc w:val="left"/>
+      <w:pPr>
+        <w:ind w:left="1440" w:hanging="360"/>
+      </w:pPr>
+      <w:rPr>
+        <w:rFonts w:ascii="Courier New" w:hAnsi="Courier New" w:cs="Courier New" w:hint="default"/>
+      </w:rPr>
+    </w:lvl>
+    <w:lvl w:ilvl="2" w:tplc="04090005" w:tentative="1">
+      <w:start w:val="1"/>
+      <w:numFmt w:val="bullet"/>
+      <w:lvlText w:val=""/>
+      <w:lvlJc w:val="left"/>
+      <w:pPr>
+        <w:ind w:left="2160" w:hanging="360"/>
+      </w:pPr>
+      <w:rPr>
+        <w:rFonts w:ascii="Wingdings" w:hAnsi="Wingdings" w:hint="default"/>
+      </w:rPr>
+    </w:lvl>
+    <w:lvl w:ilvl="3" w:tplc="04090001" w:tentative="1">
+      <w:start w:val="1"/>
+      <w:numFmt w:val="bullet"/>
+      <w:lvlText w:val=""/>
+      <w:lvlJc w:val="left"/>
+      <w:pPr>
+        <w:ind w:left="2880" w:hanging="360"/>
+      </w:pPr>
+      <w:rPr>
+        <w:rFonts w:ascii="Symbol" w:hAnsi="Symbol" w:hint="default"/>
+      </w:rPr>
+    </w:lvl>
+    <w:lvl w:ilvl="4" w:tplc="04090003" w:tentative="1">
+      <w:start w:val="1"/>
+      <w:numFmt w:val="bullet"/>
+      <w:lvlText w:val="o"/>
+      <w:lvlJc w:val="left"/>
+      <w:pPr>
+        <w:ind w:left="3600" w:hanging="360"/>
+      </w:pPr>
+      <w:rPr>
+        <w:rFonts w:ascii="Courier New" w:hAnsi="Courier New" w:cs="Courier New" w:hint="default"/>
+      </w:rPr>
+    </w:lvl>
+    <w:lvl w:ilvl="5" w:tplc="04090005" w:tentative="1">
+      <w:start w:val="1"/>
+      <w:numFmt w:val="bullet"/>
+      <w:lvlText w:val=""/>
+      <w:lvlJc w:val="left"/>
+      <w:pPr>
+        <w:ind w:left="4320" w:hanging="360"/>
+      </w:pPr>
+      <w:rPr>
+        <w:rFonts w:ascii="Wingdings" w:hAnsi="Wingdings" w:hint="default"/>
+      </w:rPr>
+    </w:lvl>
+    <w:lvl w:ilvl="6" w:tplc="04090001" w:tentative="1">
+      <w:start w:val="1"/>
+      <w:numFmt w:val="bullet"/>
+      <w:lvlText w:val=""/>
+      <w:lvlJc w:val="left"/>
+      <w:pPr>
+        <w:ind w:left="5040" w:hanging="360"/>
+      </w:pPr>
+      <w:rPr>
+        <w:rFonts w:ascii="Symbol" w:hAnsi="Symbol" w:hint="default"/>
+      </w:rPr>
+    </w:lvl>
+    <w:lvl w:ilvl="7" w:tplc="04090003" w:tentative="1">
+      <w:start w:val="1"/>
+      <w:numFmt w:val="bullet"/>
+      <w:lvlText w:val="o"/>
+      <w:lvlJc w:val="left"/>
+      <w:pPr>
+        <w:ind w:left="5760" w:hanging="360"/>
+      </w:pPr>
+      <w:rPr>
+        <w:rFonts w:ascii="Courier New" w:hAnsi="Courier New" w:cs="Courier New" w:hint="default"/>
+      </w:rPr>
+    </w:lvl>
+    <w:lvl w:ilvl="8" w:tplc="04090005" w:tentative="1">
+      <w:start w:val="1"/>
+      <w:numFmt w:val="bullet"/>
+      <w:lvlText w:val=""/>
+      <w:lvlJc w:val="left"/>
+      <w:pPr>
+        <w:ind w:left="6480" w:hanging="360"/>
+      </w:pPr>
+      <w:rPr>
+        <w:rFonts w:ascii="Wingdings" w:hAnsi="Wingdings" w:hint="default"/>
+      </w:rPr>
+    </w:lvl>
+  </w:abstractNum>
+  <w:abstractNum w:abstractNumId="10" w15:restartNumberingAfterBreak="0">
     <w:nsid w:val="716E4DA6"/>
     <w:multiLevelType w:val="hybridMultilevel"/>
     <w:tmpl w:val="33581746"/>
@@ -1594,7 +2359,7 @@
       </w:rPr>
     </w:lvl>
   </w:abstractNum>
-  <w:abstractNum w:abstractNumId="8" w15:restartNumberingAfterBreak="0">
+  <w:abstractNum w:abstractNumId="11" w15:restartNumberingAfterBreak="0">
     <w:nsid w:val="78A76E4A"/>
     <w:multiLevelType w:val="hybridMultilevel"/>
     <w:tmpl w:val="D8608B82"/>
@@ -1714,25 +2479,34 @@
     <w:abstractNumId w:val="0"/>
   </w:num>
   <w:num w:numId="3">
-    <w:abstractNumId w:val="2"/>
+    <w:abstractNumId w:val="3"/>
   </w:num>
   <w:num w:numId="4">
-    <w:abstractNumId w:val="3"/>
+    <w:abstractNumId w:val="5"/>
   </w:num>
   <w:num w:numId="5">
+    <w:abstractNumId w:val="10"/>
+  </w:num>
+  <w:num w:numId="6">
     <w:abstractNumId w:val="7"/>
   </w:num>
-  <w:num w:numId="6">
-    <w:abstractNumId w:val="5"/>
+  <w:num w:numId="7">
+    <w:abstractNumId w:val="8"/>
   </w:num>
-  <w:num w:numId="7">
+  <w:num w:numId="8">
+    <w:abstractNumId w:val="11"/>
+  </w:num>
+  <w:num w:numId="9">
     <w:abstractNumId w:val="6"/>
   </w:num>
-  <w:num w:numId="8">
-    <w:abstractNumId w:val="8"/>
+  <w:num w:numId="10">
+    <w:abstractNumId w:val="9"/>
   </w:num>
-  <w:num w:numId="9">
+  <w:num w:numId="11">
     <w:abstractNumId w:val="4"/>
+  </w:num>
+  <w:num w:numId="12">
+    <w:abstractNumId w:val="2"/>
   </w:num>
 </w:numbering>
 </file>

</xml_diff>